<commit_message>
add charts and finish report
</commit_message>
<xml_diff>
--- a/Project/documentation/Increment 1.docx
+++ b/Project/documentation/Increment 1.docx
@@ -339,13 +339,7 @@
           <w:rFonts w:ascii="Calibri" w:hAnsi="Calibri" w:asciiTheme="minorHAnsi" w:hAnsiTheme="minorHAnsi"/>
         </w:rPr>
         <w:tab/>
-        <w:t xml:space="preserve">This project will attempt a threefold approach to accurately model the score of any provided basketball footage. First, a TensorFlow deep learning model will be trained on a dataset with prominent scoreboard and scoring play footage to create an untrained model. Secondly, all footage will be compared to supervised, trained models </w:t>
-      </w:r>
-      <w:r>
-        <w:rPr>
-          <w:rFonts w:ascii="Calibri" w:hAnsi="Calibri" w:asciiTheme="minorHAnsi" w:hAnsiTheme="minorHAnsi"/>
-        </w:rPr>
-        <w:t>created in Spark. Spark models will focus on shot types, scoreboard processing, and distinct motion for different scoring models.</w:t>
+        <w:t>This project will attempt a threefold approach to accurately model the score of any provided basketball footage. First, a TensorFlow deep learning model will be trained on a dataset with prominent scoreboard and scoring play footage to create an untrained model. Secondly, all footage will be compared to supervised, trained models created in Spark. Spark models will focus on shot types, scoreboard processing, and distinct motion for different scoring models.</w:t>
       </w:r>
     </w:p>
     <w:p>
@@ -599,22 +593,15 @@
       <w:pPr>
         <w:pStyle w:val="ListParagraph"/>
         <w:spacing w:lineRule="auto" w:line="360" w:before="0" w:after="0"/>
-        <w:ind w:hanging="0"/>
-        <w:rPr/>
-      </w:pPr>
-      <w:r>
-        <w:rPr>
-          <w:sz w:val="24"/>
-          <w:szCs w:val="24"/>
-        </w:rPr>
-        <w:t xml:space="preserve">There are many NLP libraries available to be implemented in Spark. The primary focus for library selection will be numerical processing ability. For our basketball shot models, both Decision Tree and Random forest algorithms fit well, as a given basketball shot has a number of </w:t>
-      </w:r>
-      <w:r>
-        <w:rPr>
-          <w:sz w:val="24"/>
-          <w:szCs w:val="24"/>
-        </w:rPr>
-        <w:t>quasi-binary motions to decide upon.</w:t>
+        <w:ind w:left="720" w:hanging="0"/>
+        <w:rPr/>
+      </w:pPr>
+      <w:r>
+        <w:rPr>
+          <w:sz w:val="24"/>
+          <w:szCs w:val="24"/>
+        </w:rPr>
+        <w:t>There are many NLP libraries available to be implemented in Spark. The primary focus for library selection will be numerical processing ability. For our basketball shot models, both Decision Tree and Random forest algorithms fit well, as a given basketball shot has a number of quasi-binary motions to decide upon.</w:t>
       </w:r>
     </w:p>
     <w:p>
@@ -835,71 +822,377 @@
         <w:pStyle w:val="Normal"/>
         <w:spacing w:before="0" w:after="0"/>
         <w:rPr>
-          <w:b/>
-          <w:b/>
-          <w:sz w:val="24"/>
-          <w:szCs w:val="24"/>
-        </w:rPr>
-      </w:pPr>
-      <w:r>
-        <w:rPr>
-          <w:b/>
-          <w:sz w:val="24"/>
-          <w:szCs w:val="24"/>
-        </w:rPr>
+          <w:rStyle w:val="InternetLink"/>
+          <w:sz w:val="24"/>
+          <w:szCs w:val="24"/>
+        </w:rPr>
+      </w:pPr>
+      <w:r>
+        <w:rPr/>
       </w:r>
     </w:p>
     <w:p>
       <w:pPr>
         <w:pStyle w:val="Normal"/>
         <w:spacing w:before="0" w:after="0"/>
-        <w:rPr>
-          <w:b/>
-          <w:b/>
-          <w:sz w:val="24"/>
-          <w:szCs w:val="24"/>
-        </w:rPr>
-      </w:pPr>
-      <w:r>
-        <w:rPr>
-          <w:b/>
-          <w:sz w:val="24"/>
-          <w:szCs w:val="24"/>
-        </w:rPr>
-        <w:t>Project Management and Plan:</w:t>
-      </w:r>
-    </w:p>
-    <w:p>
-      <w:pPr>
-        <w:pStyle w:val="Normal"/>
-        <w:rPr>
-          <w:b/>
-          <w:b/>
-          <w:sz w:val="24"/>
-          <w:szCs w:val="24"/>
-        </w:rPr>
-      </w:pPr>
-      <w:r>
-        <w:rPr>
-          <w:b/>
-          <w:sz w:val="24"/>
-          <w:szCs w:val="24"/>
-        </w:rPr>
-        <w:tab/>
-        <w:tab/>
-        <w:t xml:space="preserve">           </w:t>
-      </w:r>
-      <w:r>
-        <w:rPr>
-          <w:b/>
-          <w:sz w:val="24"/>
-          <w:szCs w:val="24"/>
-        </w:rPr>
+        <w:rPr/>
+      </w:pPr>
+      <w:r>
+        <w:rPr>
+          <w:b/>
+          <w:sz w:val="24"/>
+          <w:szCs w:val="24"/>
+        </w:rPr>
+        <w:t>Application Specification:</w:t>
+      </w:r>
+    </w:p>
+    <w:p>
+      <w:pPr>
+        <w:pStyle w:val="Normal"/>
+        <w:spacing w:before="0" w:after="0"/>
+        <w:rPr>
+          <w:sz w:val="24"/>
+          <w:szCs w:val="24"/>
+        </w:rPr>
+      </w:pPr>
+      <w:r>
+        <w:rPr>
+          <w:b w:val="false"/>
+          <w:bCs w:val="false"/>
+        </w:rPr>
+      </w:r>
+    </w:p>
+    <w:p>
+      <w:pPr>
+        <w:pStyle w:val="Normal"/>
+        <w:spacing w:lineRule="auto" w:line="360" w:before="0" w:after="0"/>
+        <w:rPr>
+          <w:b w:val="false"/>
+          <w:b w:val="false"/>
+          <w:bCs w:val="false"/>
+        </w:rPr>
+      </w:pPr>
+      <w:r>
+        <w:rPr>
+          <w:b w:val="false"/>
+          <w:bCs w:val="false"/>
+          <w:sz w:val="24"/>
+          <w:szCs w:val="24"/>
+        </w:rPr>
+        <w:t>Project flow expected can be found in the sequence diagram below. Implementation details may change expected flow path but should not change overall structure of interaction.</w:t>
+      </w:r>
+    </w:p>
+    <w:p>
+      <w:pPr>
+        <w:pStyle w:val="Normal"/>
+        <w:spacing w:lineRule="auto" w:line="360" w:before="0" w:after="0"/>
+        <w:rPr>
+          <w:b/>
+          <w:b/>
+          <w:sz w:val="24"/>
+          <w:szCs w:val="24"/>
+        </w:rPr>
+      </w:pPr>
+      <w:r>
+        <w:rPr/>
+      </w:r>
+    </w:p>
+    <w:p>
+      <w:pPr>
+        <w:pStyle w:val="Normal"/>
+        <w:spacing w:lineRule="auto" w:line="360" w:before="0" w:after="0"/>
+        <w:rPr>
+          <w:b/>
+          <w:b/>
+          <w:sz w:val="24"/>
+          <w:szCs w:val="24"/>
+        </w:rPr>
+      </w:pPr>
+      <w:r>
+        <w:rPr/>
+      </w:r>
+    </w:p>
+    <w:p>
+      <w:pPr>
+        <w:pStyle w:val="Normal"/>
+        <w:spacing w:lineRule="auto" w:line="360" w:before="0" w:after="0"/>
+        <w:rPr>
+          <w:b/>
+          <w:b/>
+          <w:sz w:val="24"/>
+          <w:szCs w:val="24"/>
+        </w:rPr>
+      </w:pPr>
+      <w:r>
+        <w:rPr/>
+      </w:r>
+    </w:p>
+    <w:p>
+      <w:pPr>
+        <w:pStyle w:val="Normal"/>
+        <w:spacing w:lineRule="auto" w:line="360" w:before="0" w:after="0"/>
+        <w:rPr>
+          <w:b/>
+          <w:b/>
+          <w:sz w:val="24"/>
+          <w:szCs w:val="24"/>
+        </w:rPr>
+      </w:pPr>
+      <w:r>
+        <w:rPr/>
+      </w:r>
+    </w:p>
+    <w:p>
+      <w:pPr>
+        <w:pStyle w:val="Normal"/>
+        <w:spacing w:lineRule="auto" w:line="360" w:before="0" w:after="0"/>
+        <w:rPr>
+          <w:b/>
+          <w:b/>
+          <w:sz w:val="24"/>
+          <w:szCs w:val="24"/>
+        </w:rPr>
+      </w:pPr>
+      <w:r>
+        <w:rPr/>
+      </w:r>
+    </w:p>
+    <w:p>
+      <w:pPr>
+        <w:pStyle w:val="Normal"/>
+        <w:spacing w:lineRule="auto" w:line="360" w:before="0" w:after="0"/>
+        <w:rPr>
+          <w:b/>
+          <w:b/>
+          <w:sz w:val="24"/>
+          <w:szCs w:val="24"/>
+        </w:rPr>
+      </w:pPr>
+      <w:r>
+        <w:rPr/>
+      </w:r>
+    </w:p>
+    <w:p>
+      <w:pPr>
+        <w:pStyle w:val="Normal"/>
+        <w:spacing w:lineRule="auto" w:line="360" w:before="0" w:after="0"/>
+        <w:rPr>
+          <w:b/>
+          <w:b/>
+          <w:sz w:val="24"/>
+          <w:szCs w:val="24"/>
+        </w:rPr>
+      </w:pPr>
+      <w:r>
+        <w:rPr/>
+      </w:r>
+    </w:p>
+    <w:p>
+      <w:pPr>
+        <w:pStyle w:val="Normal"/>
+        <w:spacing w:lineRule="auto" w:line="360" w:before="0" w:after="0"/>
+        <w:rPr>
+          <w:b/>
+          <w:b/>
+          <w:sz w:val="24"/>
+          <w:szCs w:val="24"/>
+        </w:rPr>
+      </w:pPr>
+      <w:r>
+        <w:rPr/>
+      </w:r>
+    </w:p>
+    <w:p>
+      <w:pPr>
+        <w:pStyle w:val="Normal"/>
+        <w:spacing w:lineRule="auto" w:line="360" w:before="0" w:after="0"/>
+        <w:rPr>
+          <w:b/>
+          <w:b/>
+          <w:sz w:val="24"/>
+          <w:szCs w:val="24"/>
+        </w:rPr>
+      </w:pPr>
+      <w:r>
+        <w:rPr/>
+      </w:r>
+    </w:p>
+    <w:p>
+      <w:pPr>
+        <w:pStyle w:val="Normal"/>
+        <w:spacing w:lineRule="auto" w:line="360" w:before="0" w:after="0"/>
+        <w:rPr>
+          <w:b/>
+          <w:b/>
+          <w:sz w:val="24"/>
+          <w:szCs w:val="24"/>
+        </w:rPr>
+      </w:pPr>
+      <w:r>
+        <w:rPr/>
+      </w:r>
+    </w:p>
+    <w:p>
+      <w:pPr>
+        <w:pStyle w:val="Normal"/>
+        <w:spacing w:lineRule="auto" w:line="360" w:before="0" w:after="0"/>
+        <w:rPr>
+          <w:b/>
+          <w:b/>
+          <w:sz w:val="24"/>
+          <w:szCs w:val="24"/>
+        </w:rPr>
+      </w:pPr>
+      <w:r>
+        <w:rPr/>
+      </w:r>
+    </w:p>
+    <w:p>
+      <w:pPr>
+        <w:pStyle w:val="Normal"/>
+        <w:spacing w:lineRule="auto" w:line="360" w:before="0" w:after="0"/>
+        <w:rPr>
+          <w:b/>
+          <w:b/>
+          <w:sz w:val="24"/>
+          <w:szCs w:val="24"/>
+        </w:rPr>
+      </w:pPr>
+      <w:r>
+        <w:rPr/>
+      </w:r>
+    </w:p>
+    <w:p>
+      <w:pPr>
+        <w:pStyle w:val="Normal"/>
+        <w:spacing w:lineRule="auto" w:line="360" w:before="0" w:after="0"/>
+        <w:rPr>
+          <w:b/>
+          <w:b/>
+          <w:sz w:val="24"/>
+          <w:szCs w:val="24"/>
+        </w:rPr>
+      </w:pPr>
+      <w:r>
+        <w:rPr/>
+      </w:r>
+    </w:p>
+    <w:p>
+      <w:pPr>
+        <w:pStyle w:val="Normal"/>
+        <w:spacing w:lineRule="auto" w:line="360" w:before="0" w:after="0"/>
+        <w:rPr>
+          <w:b/>
+          <w:b/>
+          <w:sz w:val="24"/>
+          <w:szCs w:val="24"/>
+        </w:rPr>
+      </w:pPr>
+      <w:r>
+        <w:rPr/>
+      </w:r>
+    </w:p>
+    <w:p>
+      <w:pPr>
+        <w:pStyle w:val="Normal"/>
+        <w:spacing w:lineRule="auto" w:line="360" w:before="0" w:after="0"/>
+        <w:rPr>
+          <w:b/>
+          <w:b/>
+          <w:sz w:val="24"/>
+          <w:szCs w:val="24"/>
+        </w:rPr>
+      </w:pPr>
+      <w:r>
+        <w:rPr/>
+      </w:r>
+    </w:p>
+    <w:p>
+      <w:pPr>
+        <w:pStyle w:val="Normal"/>
+        <w:spacing w:lineRule="auto" w:line="360" w:before="0" w:after="0"/>
+        <w:rPr>
+          <w:b/>
+          <w:b/>
+          <w:sz w:val="24"/>
+          <w:szCs w:val="24"/>
+        </w:rPr>
+      </w:pPr>
+      <w:r>
+        <w:rPr/>
+      </w:r>
+    </w:p>
+    <w:p>
+      <w:pPr>
+        <w:pStyle w:val="Normal"/>
+        <w:spacing w:lineRule="auto" w:line="360" w:before="0" w:after="0"/>
+        <w:rPr>
+          <w:b/>
+          <w:b/>
+          <w:sz w:val="24"/>
+          <w:szCs w:val="24"/>
+        </w:rPr>
+      </w:pPr>
+      <w:r>
+        <w:rPr/>
+      </w:r>
+    </w:p>
+    <w:p>
+      <w:pPr>
+        <w:pStyle w:val="Normal"/>
+        <w:spacing w:lineRule="auto" w:line="360" w:before="0" w:after="0"/>
+        <w:rPr>
+          <w:b/>
+          <w:b/>
+          <w:sz w:val="24"/>
+          <w:szCs w:val="24"/>
+        </w:rPr>
+      </w:pPr>
+      <w:r>
+        <w:rPr/>
+      </w:r>
+    </w:p>
+    <w:p>
+      <w:pPr>
+        <w:pStyle w:val="Normal"/>
+        <w:spacing w:before="0" w:after="0"/>
+        <w:rPr>
+          <w:b/>
+          <w:b/>
+          <w:sz w:val="24"/>
+          <w:szCs w:val="24"/>
+        </w:rPr>
+      </w:pPr>
+      <w:r>
+        <w:rPr/>
+      </w:r>
+    </w:p>
+    <w:p>
+      <w:pPr>
+        <w:pStyle w:val="Normal"/>
+        <w:spacing w:before="0" w:after="0"/>
+        <w:rPr>
+          <w:b/>
+          <w:b/>
+          <w:sz w:val="24"/>
+          <w:szCs w:val="24"/>
+        </w:rPr>
+      </w:pPr>
+      <w:r>
+        <w:rPr/>
         <w:drawing>
-          <wp:inline distT="0" distB="0" distL="0" distR="0">
-            <wp:extent cx="6332220" cy="2529840"/>
+          <wp:anchor behindDoc="0" distT="0" distB="0" distL="0" distR="0" simplePos="0" locked="0" layoutInCell="1" allowOverlap="1" relativeHeight="4">
+            <wp:simplePos x="0" y="0"/>
+            <wp:positionH relativeFrom="column">
+              <wp:posOffset>60960</wp:posOffset>
+            </wp:positionH>
+            <wp:positionV relativeFrom="paragraph">
+              <wp:posOffset>160020</wp:posOffset>
+            </wp:positionV>
+            <wp:extent cx="6332220" cy="6697345"/>
             <wp:effectExtent l="0" t="0" r="0" b="0"/>
-            <wp:docPr id="1" name="Picture 1" descr=""/>
+            <wp:wrapSquare wrapText="largest"/>
+            <wp:docPr id="1" name="Image1" descr=""/>
             <wp:cNvGraphicFramePr>
               <a:graphicFrameLocks xmlns:a="http://schemas.openxmlformats.org/drawingml/2006/main" noChangeAspect="1"/>
             </wp:cNvGraphicFramePr>
@@ -907,13 +1200,352 @@
               <a:graphicData uri="http://schemas.openxmlformats.org/drawingml/2006/picture">
                 <pic:pic xmlns:pic="http://schemas.openxmlformats.org/drawingml/2006/picture">
                   <pic:nvPicPr>
-                    <pic:cNvPr id="1" name="Picture 1" descr=""/>
+                    <pic:cNvPr id="1" name="Image1" descr=""/>
                     <pic:cNvPicPr>
                       <a:picLocks noChangeAspect="1" noChangeArrowheads="1"/>
                     </pic:cNvPicPr>
                   </pic:nvPicPr>
                   <pic:blipFill>
                     <a:blip r:embed="rId5"/>
+                    <a:stretch>
+                      <a:fillRect/>
+                    </a:stretch>
+                  </pic:blipFill>
+                  <pic:spPr bwMode="auto">
+                    <a:xfrm>
+                      <a:off x="0" y="0"/>
+                      <a:ext cx="6332220" cy="6697345"/>
+                    </a:xfrm>
+                    <a:prstGeom prst="rect">
+                      <a:avLst/>
+                    </a:prstGeom>
+                  </pic:spPr>
+                </pic:pic>
+              </a:graphicData>
+            </a:graphic>
+          </wp:anchor>
+        </w:drawing>
+      </w:r>
+    </w:p>
+    <w:p>
+      <w:pPr>
+        <w:pStyle w:val="Normal"/>
+        <w:spacing w:before="0" w:after="0"/>
+        <w:rPr>
+          <w:b/>
+          <w:b/>
+          <w:sz w:val="24"/>
+          <w:szCs w:val="24"/>
+        </w:rPr>
+      </w:pPr>
+      <w:r>
+        <w:rPr/>
+      </w:r>
+    </w:p>
+    <w:p>
+      <w:pPr>
+        <w:pStyle w:val="Normal"/>
+        <w:spacing w:before="0" w:after="0"/>
+        <w:rPr>
+          <w:b/>
+          <w:b/>
+          <w:sz w:val="24"/>
+          <w:szCs w:val="24"/>
+        </w:rPr>
+      </w:pPr>
+      <w:r>
+        <w:rPr/>
+      </w:r>
+    </w:p>
+    <w:p>
+      <w:pPr>
+        <w:pStyle w:val="Normal"/>
+        <w:spacing w:before="0" w:after="0"/>
+        <w:rPr>
+          <w:b/>
+          <w:b/>
+          <w:sz w:val="24"/>
+          <w:szCs w:val="24"/>
+        </w:rPr>
+      </w:pPr>
+      <w:r>
+        <w:rPr/>
+      </w:r>
+    </w:p>
+    <w:p>
+      <w:pPr>
+        <w:pStyle w:val="Normal"/>
+        <w:spacing w:before="0" w:after="0"/>
+        <w:rPr>
+          <w:b/>
+          <w:b/>
+          <w:sz w:val="24"/>
+          <w:szCs w:val="24"/>
+        </w:rPr>
+      </w:pPr>
+      <w:r>
+        <w:rPr/>
+      </w:r>
+    </w:p>
+    <w:p>
+      <w:pPr>
+        <w:pStyle w:val="Normal"/>
+        <w:spacing w:before="0" w:after="0"/>
+        <w:rPr>
+          <w:b/>
+          <w:b/>
+          <w:sz w:val="24"/>
+          <w:szCs w:val="24"/>
+        </w:rPr>
+      </w:pPr>
+      <w:r>
+        <w:rPr/>
+      </w:r>
+    </w:p>
+    <w:p>
+      <w:pPr>
+        <w:pStyle w:val="Normal"/>
+        <w:spacing w:before="0" w:after="0"/>
+        <w:rPr>
+          <w:b/>
+          <w:b/>
+          <w:sz w:val="24"/>
+          <w:szCs w:val="24"/>
+        </w:rPr>
+      </w:pPr>
+      <w:r>
+        <w:rPr/>
+      </w:r>
+    </w:p>
+    <w:p>
+      <w:pPr>
+        <w:pStyle w:val="Normal"/>
+        <w:spacing w:before="0" w:after="0"/>
+        <w:rPr>
+          <w:b/>
+          <w:b/>
+          <w:sz w:val="24"/>
+          <w:szCs w:val="24"/>
+        </w:rPr>
+      </w:pPr>
+      <w:r>
+        <w:rPr/>
+      </w:r>
+    </w:p>
+    <w:p>
+      <w:pPr>
+        <w:pStyle w:val="Normal"/>
+        <w:spacing w:before="0" w:after="0"/>
+        <w:rPr>
+          <w:b/>
+          <w:b/>
+          <w:sz w:val="24"/>
+          <w:szCs w:val="24"/>
+        </w:rPr>
+      </w:pPr>
+      <w:r>
+        <w:rPr/>
+      </w:r>
+    </w:p>
+    <w:p>
+      <w:pPr>
+        <w:pStyle w:val="Normal"/>
+        <w:spacing w:before="0" w:after="0"/>
+        <w:rPr>
+          <w:b/>
+          <w:b/>
+          <w:sz w:val="24"/>
+          <w:szCs w:val="24"/>
+        </w:rPr>
+      </w:pPr>
+      <w:r>
+        <w:rPr/>
+        <w:drawing>
+          <wp:anchor behindDoc="0" distT="0" distB="0" distL="0" distR="0" simplePos="0" locked="0" layoutInCell="1" allowOverlap="1" relativeHeight="5">
+            <wp:simplePos x="0" y="0"/>
+            <wp:positionH relativeFrom="column">
+              <wp:posOffset>0</wp:posOffset>
+            </wp:positionH>
+            <wp:positionV relativeFrom="paragraph">
+              <wp:posOffset>1752600</wp:posOffset>
+            </wp:positionV>
+            <wp:extent cx="6332220" cy="2868295"/>
+            <wp:effectExtent l="0" t="0" r="0" b="0"/>
+            <wp:wrapSquare wrapText="largest"/>
+            <wp:docPr id="2" name="Image2" descr=""/>
+            <wp:cNvGraphicFramePr>
+              <a:graphicFrameLocks xmlns:a="http://schemas.openxmlformats.org/drawingml/2006/main" noChangeAspect="1"/>
+            </wp:cNvGraphicFramePr>
+            <a:graphic xmlns:a="http://schemas.openxmlformats.org/drawingml/2006/main">
+              <a:graphicData uri="http://schemas.openxmlformats.org/drawingml/2006/picture">
+                <pic:pic xmlns:pic="http://schemas.openxmlformats.org/drawingml/2006/picture">
+                  <pic:nvPicPr>
+                    <pic:cNvPr id="2" name="Image2" descr=""/>
+                    <pic:cNvPicPr>
+                      <a:picLocks noChangeAspect="1" noChangeArrowheads="1"/>
+                    </pic:cNvPicPr>
+                  </pic:nvPicPr>
+                  <pic:blipFill>
+                    <a:blip r:embed="rId6"/>
+                    <a:stretch>
+                      <a:fillRect/>
+                    </a:stretch>
+                  </pic:blipFill>
+                  <pic:spPr bwMode="auto">
+                    <a:xfrm>
+                      <a:off x="0" y="0"/>
+                      <a:ext cx="6332220" cy="2868295"/>
+                    </a:xfrm>
+                    <a:prstGeom prst="rect">
+                      <a:avLst/>
+                    </a:prstGeom>
+                  </pic:spPr>
+                </pic:pic>
+              </a:graphicData>
+            </a:graphic>
+          </wp:anchor>
+        </w:drawing>
+      </w:r>
+    </w:p>
+    <w:p>
+      <w:pPr>
+        <w:pStyle w:val="Normal"/>
+        <w:spacing w:before="0" w:after="0"/>
+        <w:rPr>
+          <w:b/>
+          <w:b/>
+          <w:sz w:val="24"/>
+          <w:szCs w:val="24"/>
+        </w:rPr>
+      </w:pPr>
+      <w:r>
+        <w:rPr/>
+      </w:r>
+    </w:p>
+    <w:p>
+      <w:pPr>
+        <w:pStyle w:val="Normal"/>
+        <w:spacing w:before="0" w:after="0"/>
+        <w:rPr>
+          <w:b/>
+          <w:b/>
+          <w:sz w:val="24"/>
+          <w:szCs w:val="24"/>
+        </w:rPr>
+      </w:pPr>
+      <w:r>
+        <w:rPr/>
+      </w:r>
+    </w:p>
+    <w:p>
+      <w:pPr>
+        <w:pStyle w:val="Normal"/>
+        <w:spacing w:before="0" w:after="0"/>
+        <w:rPr>
+          <w:b/>
+          <w:b/>
+          <w:sz w:val="24"/>
+          <w:szCs w:val="24"/>
+        </w:rPr>
+      </w:pPr>
+      <w:r>
+        <w:rPr/>
+      </w:r>
+    </w:p>
+    <w:p>
+      <w:pPr>
+        <w:pStyle w:val="Normal"/>
+        <w:spacing w:before="0" w:after="0"/>
+        <w:rPr>
+          <w:b/>
+          <w:b/>
+          <w:sz w:val="24"/>
+          <w:szCs w:val="24"/>
+        </w:rPr>
+      </w:pPr>
+      <w:r>
+        <w:rPr/>
+      </w:r>
+    </w:p>
+    <w:p>
+      <w:pPr>
+        <w:pStyle w:val="Normal"/>
+        <w:spacing w:before="0" w:after="0"/>
+        <w:jc w:val="center"/>
+        <w:rPr/>
+      </w:pPr>
+      <w:r>
+        <w:rPr>
+          <w:b/>
+          <w:sz w:val="24"/>
+          <w:szCs w:val="24"/>
+        </w:rPr>
+        <w:t>Team 3 predicted UML/Interaction diagram</w:t>
+      </w:r>
+      <w:r>
+        <w:br w:type="page"/>
+      </w:r>
+    </w:p>
+    <w:p>
+      <w:pPr>
+        <w:pStyle w:val="Normal"/>
+        <w:spacing w:before="0" w:after="0"/>
+        <w:rPr/>
+      </w:pPr>
+      <w:r>
+        <w:rPr>
+          <w:b/>
+          <w:sz w:val="24"/>
+          <w:szCs w:val="24"/>
+        </w:rPr>
+        <w:t>Project Management and Plan:</w:t>
+      </w:r>
+    </w:p>
+    <w:p>
+      <w:pPr>
+        <w:pStyle w:val="Normal"/>
+        <w:rPr>
+          <w:b/>
+          <w:b/>
+          <w:sz w:val="24"/>
+          <w:szCs w:val="24"/>
+        </w:rPr>
+      </w:pPr>
+      <w:r>
+        <w:rPr>
+          <w:b/>
+          <w:sz w:val="24"/>
+          <w:szCs w:val="24"/>
+        </w:rPr>
+        <w:tab/>
+        <w:tab/>
+        <w:t xml:space="preserve">           </w:t>
+      </w:r>
+      <w:r>
+        <w:rPr>
+          <w:b/>
+          <w:sz w:val="24"/>
+          <w:szCs w:val="24"/>
+        </w:rPr>
+        <w:drawing>
+          <wp:inline distT="0" distB="0" distL="0" distR="0">
+            <wp:extent cx="6332220" cy="2529840"/>
+            <wp:effectExtent l="0" t="0" r="0" b="0"/>
+            <wp:docPr id="3" name="Picture 1" descr=""/>
+            <wp:cNvGraphicFramePr>
+              <a:graphicFrameLocks xmlns:a="http://schemas.openxmlformats.org/drawingml/2006/main" noChangeAspect="1"/>
+            </wp:cNvGraphicFramePr>
+            <a:graphic xmlns:a="http://schemas.openxmlformats.org/drawingml/2006/main">
+              <a:graphicData uri="http://schemas.openxmlformats.org/drawingml/2006/picture">
+                <pic:pic xmlns:pic="http://schemas.openxmlformats.org/drawingml/2006/picture">
+                  <pic:nvPicPr>
+                    <pic:cNvPr id="3" name="Picture 1" descr=""/>
+                    <pic:cNvPicPr>
+                      <a:picLocks noChangeAspect="1" noChangeArrowheads="1"/>
+                    </pic:cNvPicPr>
+                  </pic:nvPicPr>
+                  <pic:blipFill>
+                    <a:blip r:embed="rId7"/>
                     <a:stretch>
                       <a:fillRect/>
                     </a:stretch>
@@ -950,7 +1582,7 @@
           <wp:inline distT="0" distB="0" distL="0" distR="0">
             <wp:extent cx="6332220" cy="2404745"/>
             <wp:effectExtent l="0" t="0" r="0" b="0"/>
-            <wp:docPr id="2" name="Picture 2" descr=""/>
+            <wp:docPr id="4" name="Picture 2" descr=""/>
             <wp:cNvGraphicFramePr>
               <a:graphicFrameLocks xmlns:a="http://schemas.openxmlformats.org/drawingml/2006/main" noChangeAspect="1"/>
             </wp:cNvGraphicFramePr>
@@ -958,13 +1590,13 @@
               <a:graphicData uri="http://schemas.openxmlformats.org/drawingml/2006/picture">
                 <pic:pic xmlns:pic="http://schemas.openxmlformats.org/drawingml/2006/picture">
                   <pic:nvPicPr>
-                    <pic:cNvPr id="2" name="Picture 2" descr=""/>
+                    <pic:cNvPr id="4" name="Picture 2" descr=""/>
                     <pic:cNvPicPr>
                       <a:picLocks noChangeAspect="1" noChangeArrowheads="1"/>
                     </pic:cNvPicPr>
                   </pic:nvPicPr>
                   <pic:blipFill>
-                    <a:blip r:embed="rId6"/>
+                    <a:blip r:embed="rId8"/>
                     <a:stretch>
                       <a:fillRect/>
                     </a:stretch>
@@ -1033,35 +1665,7 @@
           <w:sz w:val="24"/>
           <w:szCs w:val="24"/>
         </w:rPr>
-        <w:t>We have download the dataset of almost 4,5 actions/classes. We have build 2 classification model</w:t>
-      </w:r>
-      <w:r>
-        <w:rPr>
-          <w:sz w:val="24"/>
-          <w:szCs w:val="24"/>
-        </w:rPr>
-        <w:t>s:</w:t>
-      </w:r>
-      <w:r>
-        <w:rPr>
-          <w:sz w:val="24"/>
-          <w:szCs w:val="24"/>
-        </w:rPr>
-        <w:t xml:space="preserve"> random forest </w:t>
-      </w:r>
-      <w:r>
-        <w:rPr>
-          <w:sz w:val="24"/>
-          <w:szCs w:val="24"/>
-        </w:rPr>
-        <w:t>and</w:t>
-      </w:r>
-      <w:r>
-        <w:rPr>
-          <w:sz w:val="24"/>
-          <w:szCs w:val="24"/>
-        </w:rPr>
-        <w:t xml:space="preserve"> naïve Bayes. We have successfully separated the frame from the videos and extracted the main frames from the set of already extracted frames. We have successfully predicted images on the web server by configuring the Akka services.</w:t>
+        <w:t>We have download the dataset of almost 4,5 actions/classes. We have build 2 classification models: random forest and naïve Bayes. We have successfully separated the frame from the videos and extracted the main frames from the set of already extracted frames. We have successfully predicted images on the web server by configuring the Akka services.</w:t>
       </w:r>
     </w:p>
     <w:p>
@@ -1091,27 +1695,7 @@
           <w:szCs w:val="24"/>
         </w:rPr>
         <w:br/>
-      </w:r>
-      <w:r>
-        <w:rPr>
-          <w:sz w:val="24"/>
-          <w:szCs w:val="24"/>
-        </w:rPr>
-        <w:t>Jack</w:t>
-      </w:r>
-      <w:r>
-        <w:rPr>
-          <w:sz w:val="24"/>
-          <w:szCs w:val="24"/>
-        </w:rPr>
-        <w:t xml:space="preserve"> worked on random forest model building and training of the model with frames extracted from the data. Finding the related work and searching related models. </w:t>
-      </w:r>
-      <w:r>
-        <w:rPr>
-          <w:sz w:val="24"/>
-          <w:szCs w:val="24"/>
-        </w:rPr>
-        <w:t>Serves as de-facto project manager, currently working on combining existing tasks into a cohesive package for simple model generation/refactoring.</w:t>
+        <w:t>Jack worked on random forest model building and training of the model with frames extracted from the data. Finding the related work and searching related models. Serves as de-facto project manager, currently working on combining existing tasks into a cohesive package for simple model generation/refactoring.</w:t>
       </w:r>
     </w:p>
     <w:p>
@@ -1124,7 +1708,10 @@
         </w:rPr>
       </w:pPr>
       <w:r>
-        <w:rPr/>
+        <w:rPr>
+          <w:sz w:val="24"/>
+          <w:szCs w:val="24"/>
+        </w:rPr>
       </w:r>
     </w:p>
     <w:p>
@@ -1151,7 +1738,10 @@
         </w:rPr>
       </w:pPr>
       <w:r>
-        <w:rPr/>
+        <w:rPr>
+          <w:sz w:val="24"/>
+          <w:szCs w:val="24"/>
+        </w:rPr>
       </w:r>
     </w:p>
     <w:p>
@@ -1178,7 +1768,10 @@
         </w:rPr>
       </w:pPr>
       <w:r>
-        <w:rPr/>
+        <w:rPr>
+          <w:sz w:val="24"/>
+          <w:szCs w:val="24"/>
+        </w:rPr>
       </w:r>
     </w:p>
     <w:p>
@@ -1337,14 +1930,7 @@
           <w:sz w:val="24"/>
           <w:szCs w:val="24"/>
         </w:rPr>
-        <w:t>TensorFlow API connection/</w:t>
-      </w:r>
-      <w:r>
-        <w:rPr>
-          <w:sz w:val="24"/>
-          <w:szCs w:val="24"/>
-        </w:rPr>
-        <w:t>implementation of tensorflow model</w:t>
+        <w:t>TensorFlow API connection/implementation of tensorflow model</w:t>
       </w:r>
     </w:p>
     <w:p>
@@ -1380,28 +1966,7 @@
           <w:sz w:val="24"/>
           <w:szCs w:val="24"/>
         </w:rPr>
-        <w:t>Collecting</w:t>
-      </w:r>
-      <w:r>
-        <w:rPr>
-          <w:sz w:val="24"/>
-          <w:szCs w:val="24"/>
-        </w:rPr>
-        <w:t xml:space="preserve"> more data for </w:t>
-      </w:r>
-      <w:r>
-        <w:rPr>
-          <w:sz w:val="24"/>
-          <w:szCs w:val="24"/>
-        </w:rPr>
-        <w:t>better</w:t>
-      </w:r>
-      <w:r>
-        <w:rPr>
-          <w:sz w:val="24"/>
-          <w:szCs w:val="24"/>
-        </w:rPr>
-        <w:t xml:space="preserve"> training of the model</w:t>
+        <w:t>Collecting more data for better training of the model</w:t>
       </w:r>
     </w:p>
     <w:p>
@@ -2870,6 +3435,262 @@
       <w:rFonts w:cs="Wingdings"/>
     </w:rPr>
   </w:style>
+  <w:style w:type="character" w:styleId="ListLabel55">
+    <w:name w:val="ListLabel 55"/>
+    <w:qFormat/>
+    <w:rPr>
+      <w:rFonts w:ascii="Calibri" w:hAnsi="Calibri" w:cs="Symbol"/>
+      <w:b/>
+    </w:rPr>
+  </w:style>
+  <w:style w:type="character" w:styleId="ListLabel56">
+    <w:name w:val="ListLabel 56"/>
+    <w:qFormat/>
+    <w:rPr>
+      <w:rFonts w:cs="Courier New"/>
+    </w:rPr>
+  </w:style>
+  <w:style w:type="character" w:styleId="ListLabel57">
+    <w:name w:val="ListLabel 57"/>
+    <w:qFormat/>
+    <w:rPr>
+      <w:rFonts w:cs="Wingdings"/>
+    </w:rPr>
+  </w:style>
+  <w:style w:type="character" w:styleId="ListLabel58">
+    <w:name w:val="ListLabel 58"/>
+    <w:qFormat/>
+    <w:rPr>
+      <w:rFonts w:cs="Symbol"/>
+    </w:rPr>
+  </w:style>
+  <w:style w:type="character" w:styleId="ListLabel59">
+    <w:name w:val="ListLabel 59"/>
+    <w:qFormat/>
+    <w:rPr>
+      <w:rFonts w:cs="Courier New"/>
+    </w:rPr>
+  </w:style>
+  <w:style w:type="character" w:styleId="ListLabel60">
+    <w:name w:val="ListLabel 60"/>
+    <w:qFormat/>
+    <w:rPr>
+      <w:rFonts w:cs="Wingdings"/>
+    </w:rPr>
+  </w:style>
+  <w:style w:type="character" w:styleId="ListLabel61">
+    <w:name w:val="ListLabel 61"/>
+    <w:qFormat/>
+    <w:rPr>
+      <w:rFonts w:cs="Symbol"/>
+    </w:rPr>
+  </w:style>
+  <w:style w:type="character" w:styleId="ListLabel62">
+    <w:name w:val="ListLabel 62"/>
+    <w:qFormat/>
+    <w:rPr>
+      <w:rFonts w:cs="Courier New"/>
+    </w:rPr>
+  </w:style>
+  <w:style w:type="character" w:styleId="ListLabel63">
+    <w:name w:val="ListLabel 63"/>
+    <w:qFormat/>
+    <w:rPr>
+      <w:rFonts w:cs="Wingdings"/>
+    </w:rPr>
+  </w:style>
+  <w:style w:type="character" w:styleId="ListLabel64">
+    <w:name w:val="ListLabel 64"/>
+    <w:qFormat/>
+    <w:rPr>
+      <w:rFonts w:cs="Symbol"/>
+      <w:sz w:val="24"/>
+    </w:rPr>
+  </w:style>
+  <w:style w:type="character" w:styleId="ListLabel65">
+    <w:name w:val="ListLabel 65"/>
+    <w:qFormat/>
+    <w:rPr>
+      <w:rFonts w:cs="Courier New"/>
+    </w:rPr>
+  </w:style>
+  <w:style w:type="character" w:styleId="ListLabel66">
+    <w:name w:val="ListLabel 66"/>
+    <w:qFormat/>
+    <w:rPr>
+      <w:rFonts w:cs="Wingdings"/>
+    </w:rPr>
+  </w:style>
+  <w:style w:type="character" w:styleId="ListLabel67">
+    <w:name w:val="ListLabel 67"/>
+    <w:qFormat/>
+    <w:rPr>
+      <w:rFonts w:cs="Symbol"/>
+    </w:rPr>
+  </w:style>
+  <w:style w:type="character" w:styleId="ListLabel68">
+    <w:name w:val="ListLabel 68"/>
+    <w:qFormat/>
+    <w:rPr>
+      <w:rFonts w:cs="Courier New"/>
+    </w:rPr>
+  </w:style>
+  <w:style w:type="character" w:styleId="ListLabel69">
+    <w:name w:val="ListLabel 69"/>
+    <w:qFormat/>
+    <w:rPr>
+      <w:rFonts w:cs="Wingdings"/>
+    </w:rPr>
+  </w:style>
+  <w:style w:type="character" w:styleId="ListLabel70">
+    <w:name w:val="ListLabel 70"/>
+    <w:qFormat/>
+    <w:rPr>
+      <w:rFonts w:cs="Symbol"/>
+    </w:rPr>
+  </w:style>
+  <w:style w:type="character" w:styleId="ListLabel71">
+    <w:name w:val="ListLabel 71"/>
+    <w:qFormat/>
+    <w:rPr>
+      <w:rFonts w:cs="Courier New"/>
+    </w:rPr>
+  </w:style>
+  <w:style w:type="character" w:styleId="ListLabel72">
+    <w:name w:val="ListLabel 72"/>
+    <w:qFormat/>
+    <w:rPr>
+      <w:rFonts w:cs="Wingdings"/>
+    </w:rPr>
+  </w:style>
+  <w:style w:type="character" w:styleId="ListLabel73">
+    <w:name w:val="ListLabel 73"/>
+    <w:qFormat/>
+    <w:rPr>
+      <w:rFonts w:cs="Symbol"/>
+      <w:sz w:val="24"/>
+    </w:rPr>
+  </w:style>
+  <w:style w:type="character" w:styleId="ListLabel74">
+    <w:name w:val="ListLabel 74"/>
+    <w:qFormat/>
+    <w:rPr>
+      <w:rFonts w:cs="Courier New"/>
+    </w:rPr>
+  </w:style>
+  <w:style w:type="character" w:styleId="ListLabel75">
+    <w:name w:val="ListLabel 75"/>
+    <w:qFormat/>
+    <w:rPr>
+      <w:rFonts w:cs="Wingdings"/>
+    </w:rPr>
+  </w:style>
+  <w:style w:type="character" w:styleId="ListLabel76">
+    <w:name w:val="ListLabel 76"/>
+    <w:qFormat/>
+    <w:rPr>
+      <w:rFonts w:cs="Symbol"/>
+    </w:rPr>
+  </w:style>
+  <w:style w:type="character" w:styleId="ListLabel77">
+    <w:name w:val="ListLabel 77"/>
+    <w:qFormat/>
+    <w:rPr>
+      <w:rFonts w:cs="Courier New"/>
+    </w:rPr>
+  </w:style>
+  <w:style w:type="character" w:styleId="ListLabel78">
+    <w:name w:val="ListLabel 78"/>
+    <w:qFormat/>
+    <w:rPr>
+      <w:rFonts w:cs="Wingdings"/>
+    </w:rPr>
+  </w:style>
+  <w:style w:type="character" w:styleId="ListLabel79">
+    <w:name w:val="ListLabel 79"/>
+    <w:qFormat/>
+    <w:rPr>
+      <w:rFonts w:cs="Symbol"/>
+    </w:rPr>
+  </w:style>
+  <w:style w:type="character" w:styleId="ListLabel80">
+    <w:name w:val="ListLabel 80"/>
+    <w:qFormat/>
+    <w:rPr>
+      <w:rFonts w:cs="Courier New"/>
+    </w:rPr>
+  </w:style>
+  <w:style w:type="character" w:styleId="ListLabel81">
+    <w:name w:val="ListLabel 81"/>
+    <w:qFormat/>
+    <w:rPr>
+      <w:rFonts w:cs="Wingdings"/>
+    </w:rPr>
+  </w:style>
+  <w:style w:type="character" w:styleId="ListLabel82">
+    <w:name w:val="ListLabel 82"/>
+    <w:qFormat/>
+    <w:rPr>
+      <w:rFonts w:cs="Symbol"/>
+      <w:sz w:val="24"/>
+    </w:rPr>
+  </w:style>
+  <w:style w:type="character" w:styleId="ListLabel83">
+    <w:name w:val="ListLabel 83"/>
+    <w:qFormat/>
+    <w:rPr>
+      <w:rFonts w:cs="Courier New"/>
+    </w:rPr>
+  </w:style>
+  <w:style w:type="character" w:styleId="ListLabel84">
+    <w:name w:val="ListLabel 84"/>
+    <w:qFormat/>
+    <w:rPr>
+      <w:rFonts w:cs="Wingdings"/>
+    </w:rPr>
+  </w:style>
+  <w:style w:type="character" w:styleId="ListLabel85">
+    <w:name w:val="ListLabel 85"/>
+    <w:qFormat/>
+    <w:rPr>
+      <w:rFonts w:cs="Symbol"/>
+    </w:rPr>
+  </w:style>
+  <w:style w:type="character" w:styleId="ListLabel86">
+    <w:name w:val="ListLabel 86"/>
+    <w:qFormat/>
+    <w:rPr>
+      <w:rFonts w:cs="Courier New"/>
+    </w:rPr>
+  </w:style>
+  <w:style w:type="character" w:styleId="ListLabel87">
+    <w:name w:val="ListLabel 87"/>
+    <w:qFormat/>
+    <w:rPr>
+      <w:rFonts w:cs="Wingdings"/>
+    </w:rPr>
+  </w:style>
+  <w:style w:type="character" w:styleId="ListLabel88">
+    <w:name w:val="ListLabel 88"/>
+    <w:qFormat/>
+    <w:rPr>
+      <w:rFonts w:cs="Symbol"/>
+    </w:rPr>
+  </w:style>
+  <w:style w:type="character" w:styleId="ListLabel89">
+    <w:name w:val="ListLabel 89"/>
+    <w:qFormat/>
+    <w:rPr>
+      <w:rFonts w:cs="Courier New"/>
+    </w:rPr>
+  </w:style>
+  <w:style w:type="character" w:styleId="ListLabel90">
+    <w:name w:val="ListLabel 90"/>
+    <w:qFormat/>
+    <w:rPr>
+      <w:rFonts w:cs="Wingdings"/>
+    </w:rPr>
+  </w:style>
   <w:style w:type="paragraph" w:styleId="Heading">
     <w:name w:val="Heading"/>
     <w:basedOn w:val="Normal"/>

</xml_diff>